<commit_message>
run for longer epocs
</commit_message>
<xml_diff>
--- a/README.docx
+++ b/README.docx
@@ -843,84 +843,64 @@
           <w:sz w:val="22"/>
           <w:szCs w:val="22"/>
         </w:rPr>
-        <w:t>{ "Category": "RELIGION</w:t>
-      </w:r>
-      <w:r>
-        <w:rPr>
-          <w:rFonts w:ascii="Menlo" w:hAnsi="Menlo" w:cs="Menlo"/>
-          <w:color w:val="000000"/>
-          <w:sz w:val="22"/>
-          <w:szCs w:val="22"/>
-        </w:rPr>
-        <w:t xml:space="preserve">” </w:t>
-      </w:r>
-      <w:r>
-        <w:rPr>
-          <w:rFonts w:ascii="Menlo" w:hAnsi="Menlo" w:cs="Menlo"/>
-          <w:color w:val="000000"/>
-          <w:sz w:val="22"/>
-          <w:szCs w:val="22"/>
-        </w:rPr>
-        <w:t>}</w:t>
-      </w:r>
-    </w:p>
-    <w:p>
-      <w:pPr>
-        <w:rPr>
-          <w:sz w:val="28"/>
-          <w:szCs w:val="28"/>
-        </w:rPr>
-      </w:pPr>
-    </w:p>
-    <w:p>
-      <w:pPr>
-        <w:rPr>
-          <w:sz w:val="28"/>
-          <w:szCs w:val="28"/>
-        </w:rPr>
-      </w:pPr>
-    </w:p>
-    <w:p>
-      <w:pPr>
-        <w:rPr>
-          <w:sz w:val="28"/>
-          <w:szCs w:val="28"/>
-        </w:rPr>
-      </w:pPr>
-    </w:p>
-    <w:p>
-      <w:pPr>
-        <w:rPr>
-          <w:sz w:val="28"/>
-          <w:szCs w:val="28"/>
-        </w:rPr>
-      </w:pPr>
-    </w:p>
-    <w:p>
-      <w:pPr>
-        <w:rPr>
-          <w:sz w:val="28"/>
-          <w:szCs w:val="28"/>
-        </w:rPr>
-      </w:pPr>
-    </w:p>
-    <w:p>
-      <w:pPr>
-        <w:rPr>
-          <w:sz w:val="28"/>
-          <w:szCs w:val="28"/>
-        </w:rPr>
-      </w:pPr>
-    </w:p>
-    <w:p>
-      <w:pPr>
-        <w:rPr>
-          <w:sz w:val="28"/>
-          <w:szCs w:val="28"/>
-        </w:rPr>
-      </w:pPr>
-      <w:bookmarkStart w:id="0" w:name="_GoBack"/>
-      <w:bookmarkEnd w:id="0"/>
+        <w:t>{ "Category": "RELIGION” }</w:t>
+      </w:r>
+    </w:p>
+    <w:p>
+      <w:pPr>
+        <w:rPr>
+          <w:sz w:val="28"/>
+          <w:szCs w:val="28"/>
+        </w:rPr>
+      </w:pPr>
+    </w:p>
+    <w:p>
+      <w:pPr>
+        <w:rPr>
+          <w:sz w:val="28"/>
+          <w:szCs w:val="28"/>
+        </w:rPr>
+      </w:pPr>
+    </w:p>
+    <w:p>
+      <w:pPr>
+        <w:rPr>
+          <w:sz w:val="28"/>
+          <w:szCs w:val="28"/>
+        </w:rPr>
+      </w:pPr>
+    </w:p>
+    <w:p>
+      <w:pPr>
+        <w:rPr>
+          <w:sz w:val="28"/>
+          <w:szCs w:val="28"/>
+        </w:rPr>
+      </w:pPr>
+    </w:p>
+    <w:p>
+      <w:pPr>
+        <w:rPr>
+          <w:sz w:val="28"/>
+          <w:szCs w:val="28"/>
+        </w:rPr>
+      </w:pPr>
+    </w:p>
+    <w:p>
+      <w:pPr>
+        <w:rPr>
+          <w:sz w:val="28"/>
+          <w:szCs w:val="28"/>
+        </w:rPr>
+      </w:pPr>
+    </w:p>
+    <w:p>
+      <w:pPr>
+        <w:rPr>
+          <w:sz w:val="28"/>
+          <w:szCs w:val="28"/>
+        </w:rPr>
+      </w:pPr>
     </w:p>
     <w:p>
       <w:pPr>
@@ -1191,7 +1171,21 @@
           <w:sz w:val="28"/>
           <w:szCs w:val="28"/>
         </w:rPr>
-        <w:t xml:space="preserve"> 10</w:t>
+        <w:t xml:space="preserve"> </w:t>
+      </w:r>
+      <w:r>
+        <w:rPr>
+          <w:sz w:val="28"/>
+          <w:szCs w:val="28"/>
+        </w:rPr>
+        <w:t>2</w:t>
+      </w:r>
+      <w:r>
+        <w:rPr>
+          <w:sz w:val="28"/>
+          <w:szCs w:val="28"/>
+        </w:rPr>
+        <w:t>0</w:t>
       </w:r>
     </w:p>
     <w:p>
@@ -1207,23 +1201,30 @@
           <w:szCs w:val="28"/>
         </w:rPr>
         <w:tab/>
-        <w:t xml:space="preserve">Train </w:t>
-      </w:r>
-      <w:proofErr w:type="gramStart"/>
-      <w:r>
-        <w:rPr>
-          <w:sz w:val="28"/>
-          <w:szCs w:val="28"/>
-        </w:rPr>
-        <w:t>Accuracy :</w:t>
-      </w:r>
-      <w:proofErr w:type="gramEnd"/>
-      <w:r>
-        <w:rPr>
-          <w:sz w:val="28"/>
-          <w:szCs w:val="28"/>
-        </w:rPr>
-        <w:t xml:space="preserve"> 70.6%</w:t>
+        <w:t>Train Accuracy : 7</w:t>
+      </w:r>
+      <w:r>
+        <w:rPr>
+          <w:sz w:val="28"/>
+          <w:szCs w:val="28"/>
+        </w:rPr>
+        <w:t>5</w:t>
+      </w:r>
+      <w:r>
+        <w:rPr>
+          <w:sz w:val="28"/>
+          <w:szCs w:val="28"/>
+        </w:rPr>
+        <w:t>.6</w:t>
+      </w:r>
+      <w:bookmarkStart w:id="0" w:name="_GoBack"/>
+      <w:bookmarkEnd w:id="0"/>
+      <w:r>
+        <w:rPr>
+          <w:sz w:val="28"/>
+          <w:szCs w:val="28"/>
+        </w:rPr>
+        <w:t>%</w:t>
       </w:r>
     </w:p>
     <w:p>

</xml_diff>

<commit_message>
requirements.txt added | Documentation updated
</commit_message>
<xml_diff>
--- a/README.docx
+++ b/README.docx
@@ -237,6 +237,129 @@
         <w:t>API :</w:t>
       </w:r>
       <w:proofErr w:type="gramEnd"/>
+    </w:p>
+    <w:p>
+      <w:pPr>
+        <w:pStyle w:val="ListParagraph"/>
+        <w:numPr>
+          <w:ilvl w:val="0"/>
+          <w:numId w:val="2"/>
+        </w:numPr>
+        <w:rPr>
+          <w:sz w:val="28"/>
+          <w:szCs w:val="28"/>
+        </w:rPr>
+      </w:pPr>
+      <w:r>
+        <w:rPr>
+          <w:sz w:val="28"/>
+          <w:szCs w:val="28"/>
+        </w:rPr>
+        <w:t xml:space="preserve">In the root folder, run the following commands to </w:t>
+      </w:r>
+      <w:r>
+        <w:rPr>
+          <w:sz w:val="28"/>
+          <w:szCs w:val="28"/>
+        </w:rPr>
+        <w:t>setup environment:</w:t>
+      </w:r>
+    </w:p>
+    <w:p>
+      <w:pPr>
+        <w:pStyle w:val="ListParagraph"/>
+        <w:numPr>
+          <w:ilvl w:val="1"/>
+          <w:numId w:val="2"/>
+        </w:numPr>
+        <w:rPr>
+          <w:sz w:val="28"/>
+          <w:szCs w:val="28"/>
+        </w:rPr>
+      </w:pPr>
+      <w:proofErr w:type="spellStart"/>
+      <w:r>
+        <w:rPr>
+          <w:sz w:val="28"/>
+          <w:szCs w:val="28"/>
+        </w:rPr>
+        <w:t>conda</w:t>
+      </w:r>
+      <w:proofErr w:type="spellEnd"/>
+      <w:r>
+        <w:rPr>
+          <w:sz w:val="28"/>
+          <w:szCs w:val="28"/>
+        </w:rPr>
+        <w:t xml:space="preserve"> create -n </w:t>
+      </w:r>
+      <w:proofErr w:type="spellStart"/>
+      <w:r>
+        <w:rPr>
+          <w:sz w:val="28"/>
+          <w:szCs w:val="28"/>
+        </w:rPr>
+        <w:t>leadiq_ml</w:t>
+      </w:r>
+      <w:proofErr w:type="spellEnd"/>
+    </w:p>
+    <w:p>
+      <w:pPr>
+        <w:pStyle w:val="ListParagraph"/>
+        <w:numPr>
+          <w:ilvl w:val="1"/>
+          <w:numId w:val="2"/>
+        </w:numPr>
+        <w:rPr>
+          <w:sz w:val="28"/>
+          <w:szCs w:val="28"/>
+        </w:rPr>
+      </w:pPr>
+      <w:proofErr w:type="spellStart"/>
+      <w:r>
+        <w:rPr>
+          <w:sz w:val="28"/>
+          <w:szCs w:val="28"/>
+        </w:rPr>
+        <w:t>conda</w:t>
+      </w:r>
+      <w:proofErr w:type="spellEnd"/>
+      <w:r>
+        <w:rPr>
+          <w:sz w:val="28"/>
+          <w:szCs w:val="28"/>
+        </w:rPr>
+        <w:t xml:space="preserve"> activate </w:t>
+      </w:r>
+      <w:proofErr w:type="spellStart"/>
+      <w:r>
+        <w:rPr>
+          <w:sz w:val="28"/>
+          <w:szCs w:val="28"/>
+        </w:rPr>
+        <w:t>leadiq_ml</w:t>
+      </w:r>
+      <w:proofErr w:type="spellEnd"/>
+    </w:p>
+    <w:p>
+      <w:pPr>
+        <w:pStyle w:val="ListParagraph"/>
+        <w:numPr>
+          <w:ilvl w:val="1"/>
+          <w:numId w:val="2"/>
+        </w:numPr>
+        <w:rPr>
+          <w:sz w:val="28"/>
+          <w:szCs w:val="28"/>
+        </w:rPr>
+      </w:pPr>
+      <w:r>
+        <w:rPr>
+          <w:sz w:val="28"/>
+          <w:szCs w:val="28"/>
+        </w:rPr>
+        <w:t>pip install -r requirements.txt</w:t>
+      </w:r>
     </w:p>
     <w:p>
       <w:pPr>
@@ -927,7 +1050,6 @@
           <w:szCs w:val="36"/>
           <w:u w:val="single"/>
         </w:rPr>
-        <w:lastRenderedPageBreak/>
         <w:t>Model Info</w:t>
       </w:r>
     </w:p>
@@ -1031,7 +1153,22 @@
           <w:sz w:val="28"/>
           <w:szCs w:val="28"/>
         </w:rPr>
-        <w:t>Deep Learning model using Bag-Of-Words scheme, having the following layers:</w:t>
+        <w:t xml:space="preserve">Deep Learning model using </w:t>
+      </w:r>
+      <w:r>
+        <w:rPr>
+          <w:i/>
+          <w:sz w:val="28"/>
+          <w:szCs w:val="28"/>
+        </w:rPr>
+        <w:t xml:space="preserve">Bag-Of-Words </w:t>
+      </w:r>
+      <w:r>
+        <w:rPr>
+          <w:sz w:val="28"/>
+          <w:szCs w:val="28"/>
+        </w:rPr>
+        <w:t>scheme, having the following layers:</w:t>
       </w:r>
     </w:p>
     <w:p>
@@ -1100,7 +1237,16 @@
           <w:sz w:val="28"/>
           <w:szCs w:val="28"/>
         </w:rPr>
-        <w:t xml:space="preserve">Output Layer – Having 31 neurons, one for each class, using </w:t>
+        <w:t>Output Layer – Having 31 neurons, o</w:t>
+      </w:r>
+      <w:bookmarkStart w:id="0" w:name="_GoBack"/>
+      <w:bookmarkEnd w:id="0"/>
+      <w:r>
+        <w:rPr>
+          <w:sz w:val="28"/>
+          <w:szCs w:val="28"/>
+        </w:rPr>
+        <w:t xml:space="preserve">ne for each class, using </w:t>
       </w:r>
       <w:proofErr w:type="spellStart"/>
       <w:r>
@@ -1217,8 +1363,6 @@
         </w:rPr>
         <w:t>.6</w:t>
       </w:r>
-      <w:bookmarkStart w:id="0" w:name="_GoBack"/>
-      <w:bookmarkEnd w:id="0"/>
       <w:r>
         <w:rPr>
           <w:sz w:val="28"/>

</xml_diff>